<commit_message>
more rule fixes, general rename and reorder
</commit_message>
<xml_diff>
--- a/Examples/contradiction_equivilience.docx
+++ b/Examples/contradiction_equivilience.docx
@@ -368,14 +368,20 @@
           </w:tcPr>
           <w:p>
             <w:pPr/>
-          </w:p>
-        </w:tc>
-        <w:tc>
-          <w:tcPr>
-            <w:tcW w:w="2310" w:type="dxa"/>
-          </w:tcPr>
-          <w:p>
-            <w:pPr/>
+            <w:r>
+              <w:t>2</w:t>
+            </w:r>
+          </w:p>
+        </w:tc>
+        <w:tc>
+          <w:tcPr>
+            <w:tcW w:w="2310" w:type="dxa"/>
+          </w:tcPr>
+          <w:p>
+            <w:pPr/>
+            <w:r>
+              <w:t>3</w:t>
+            </w:r>
           </w:p>
         </w:tc>
         <w:tc>

</xml_diff>

<commit_message>
Revert "more rule fixes, general rename and reorder"
This reverts commit 00794d0937fa6cd2c1a28ab44ce0848b67bbd26a.
</commit_message>
<xml_diff>
--- a/Examples/contradiction_equivilience.docx
+++ b/Examples/contradiction_equivilience.docx
@@ -368,20 +368,14 @@
           </w:tcPr>
           <w:p>
             <w:pPr/>
-            <w:r>
-              <w:t>2</w:t>
-            </w:r>
-          </w:p>
-        </w:tc>
-        <w:tc>
-          <w:tcPr>
-            <w:tcW w:w="2310" w:type="dxa"/>
-          </w:tcPr>
-          <w:p>
-            <w:pPr/>
-            <w:r>
-              <w:t>3</w:t>
-            </w:r>
+          </w:p>
+        </w:tc>
+        <w:tc>
+          <w:tcPr>
+            <w:tcW w:w="2310" w:type="dxa"/>
+          </w:tcPr>
+          <w:p>
+            <w:pPr/>
           </w:p>
         </w:tc>
         <w:tc>

</xml_diff>

<commit_message>
save,open, handle input update
</commit_message>
<xml_diff>
--- a/Examples/contradiction_equivilience.docx
+++ b/Examples/contradiction_equivilience.docx
@@ -72,6 +72,9 @@
               </w:rPr>
               <w:t>Line</w:t>
             </w:r>
+            <w:r>
+              <w:t>¬ψ∧ψ</w:t>
+            </w:r>
           </w:p>
         </w:tc>
         <w:tc>
@@ -86,6 +89,9 @@
               </w:rPr>
               <w:t>Expression</w:t>
             </w:r>
+            <w:r>
+              <w:t>Data</w:t>
+            </w:r>
           </w:p>
         </w:tc>
         <w:tc>
@@ -153,29 +159,29 @@
           <w:p>
             <w:pPr/>
             <w:r>
+              <w:t>ψ</w:t>
+            </w:r>
+          </w:p>
+        </w:tc>
+        <w:tc>
+          <w:tcPr>
+            <w:tcW w:w="2310" w:type="dxa"/>
+          </w:tcPr>
+          <w:p>
+            <w:pPr/>
+            <w:r>
+              <w:t>∧e2</w:t>
+            </w:r>
+          </w:p>
+        </w:tc>
+        <w:tc>
+          <w:tcPr>
+            <w:tcW w:w="2310" w:type="dxa"/>
+          </w:tcPr>
+          <w:p>
+            <w:pPr/>
+            <w:r>
               <w:t>1</w:t>
-            </w:r>
-          </w:p>
-        </w:tc>
-        <w:tc>
-          <w:tcPr>
-            <w:tcW w:w="2310" w:type="dxa"/>
-          </w:tcPr>
-          <w:p>
-            <w:pPr/>
-            <w:r>
-              <w:t>¬ψ∧ψ</w:t>
-            </w:r>
-          </w:p>
-        </w:tc>
-        <w:tc>
-          <w:tcPr>
-            <w:tcW w:w="2310" w:type="dxa"/>
-          </w:tcPr>
-          <w:p>
-            <w:pPr/>
-            <w:r>
-              <w:t>Data</w:t>
             </w:r>
           </w:p>
         </w:tc>
@@ -212,29 +218,18 @@
           <w:p>
             <w:pPr/>
             <w:r>
-              <w:t>2</w:t>
-            </w:r>
-          </w:p>
-        </w:tc>
-        <w:tc>
-          <w:tcPr>
-            <w:tcW w:w="2310" w:type="dxa"/>
-          </w:tcPr>
-          <w:p>
-            <w:pPr/>
-            <w:r>
-              <w:t>ψ</w:t>
-            </w:r>
-          </w:p>
-        </w:tc>
-        <w:tc>
-          <w:tcPr>
-            <w:tcW w:w="2310" w:type="dxa"/>
-          </w:tcPr>
-          <w:p>
-            <w:pPr/>
-            <w:r>
-              <w:t>∧e2</w:t>
+              <w:t>¬ψ</w:t>
+            </w:r>
+          </w:p>
+        </w:tc>
+        <w:tc>
+          <w:tcPr>
+            <w:tcW w:w="2310" w:type="dxa"/>
+          </w:tcPr>
+          <w:p>
+            <w:pPr/>
+            <w:r>
+              <w:t>∧e1</w:t>
             </w:r>
           </w:p>
         </w:tc>
@@ -247,6 +242,14 @@
             <w:r>
               <w:t>1</w:t>
             </w:r>
+          </w:p>
+        </w:tc>
+        <w:tc>
+          <w:tcPr>
+            <w:tcW w:w="2310" w:type="dxa"/>
+          </w:tcPr>
+          <w:p>
+            <w:pPr/>
           </w:p>
         </w:tc>
         <w:tc>
@@ -274,40 +277,40 @@
           <w:p>
             <w:pPr/>
             <w:r>
+              <w:t>⊥</w:t>
+            </w:r>
+          </w:p>
+        </w:tc>
+        <w:tc>
+          <w:tcPr>
+            <w:tcW w:w="2310" w:type="dxa"/>
+          </w:tcPr>
+          <w:p>
+            <w:pPr/>
+            <w:r>
+              <w:t>¬e</w:t>
+            </w:r>
+          </w:p>
+        </w:tc>
+        <w:tc>
+          <w:tcPr>
+            <w:tcW w:w="2310" w:type="dxa"/>
+          </w:tcPr>
+          <w:p>
+            <w:pPr/>
+            <w:r>
+              <w:t>2</w:t>
+            </w:r>
+          </w:p>
+        </w:tc>
+        <w:tc>
+          <w:tcPr>
+            <w:tcW w:w="2310" w:type="dxa"/>
+          </w:tcPr>
+          <w:p>
+            <w:pPr/>
+            <w:r>
               <w:t>3</w:t>
-            </w:r>
-          </w:p>
-        </w:tc>
-        <w:tc>
-          <w:tcPr>
-            <w:tcW w:w="2310" w:type="dxa"/>
-          </w:tcPr>
-          <w:p>
-            <w:pPr/>
-            <w:r>
-              <w:t>¬ψ</w:t>
-            </w:r>
-          </w:p>
-        </w:tc>
-        <w:tc>
-          <w:tcPr>
-            <w:tcW w:w="2310" w:type="dxa"/>
-          </w:tcPr>
-          <w:p>
-            <w:pPr/>
-            <w:r>
-              <w:t>∧e1</w:t>
-            </w:r>
-          </w:p>
-        </w:tc>
-        <w:tc>
-          <w:tcPr>
-            <w:tcW w:w="2310" w:type="dxa"/>
-          </w:tcPr>
-          <w:p>
-            <w:pPr/>
-            <w:r>
-              <w:t>1</w:t>
             </w:r>
           </w:p>
         </w:tc>
@@ -336,29 +339,29 @@
           <w:p>
             <w:pPr/>
             <w:r>
+              <w:t>¬χ∧χ</w:t>
+            </w:r>
+          </w:p>
+        </w:tc>
+        <w:tc>
+          <w:tcPr>
+            <w:tcW w:w="2310" w:type="dxa"/>
+          </w:tcPr>
+          <w:p>
+            <w:pPr/>
+            <w:r>
+              <w:t>⊥e</w:t>
+            </w:r>
+          </w:p>
+        </w:tc>
+        <w:tc>
+          <w:tcPr>
+            <w:tcW w:w="2310" w:type="dxa"/>
+          </w:tcPr>
+          <w:p>
+            <w:pPr/>
+            <w:r>
               <w:t>4</w:t>
-            </w:r>
-          </w:p>
-        </w:tc>
-        <w:tc>
-          <w:tcPr>
-            <w:tcW w:w="2310" w:type="dxa"/>
-          </w:tcPr>
-          <w:p>
-            <w:pPr/>
-            <w:r>
-              <w:t>⊥</w:t>
-            </w:r>
-          </w:p>
-        </w:tc>
-        <w:tc>
-          <w:tcPr>
-            <w:tcW w:w="2310" w:type="dxa"/>
-          </w:tcPr>
-          <w:p>
-            <w:pPr/>
-            <w:r>
-              <w:t>¬e</w:t>
             </w:r>
           </w:p>
         </w:tc>
@@ -394,42 +397,30 @@
           </w:tcPr>
           <w:p>
             <w:pPr/>
-            <w:r>
-              <w:t>5</w:t>
-            </w:r>
-          </w:p>
-        </w:tc>
-        <w:tc>
-          <w:tcPr>
-            <w:tcW w:w="2310" w:type="dxa"/>
-          </w:tcPr>
-          <w:p>
-            <w:pPr/>
-            <w:r>
-              <w:t>¬χ∧χ</w:t>
-            </w:r>
-          </w:p>
-        </w:tc>
-        <w:tc>
-          <w:tcPr>
-            <w:tcW w:w="2310" w:type="dxa"/>
-          </w:tcPr>
-          <w:p>
-            <w:pPr/>
-            <w:r>
-              <w:t>⊥e</w:t>
-            </w:r>
-          </w:p>
-        </w:tc>
-        <w:tc>
-          <w:tcPr>
-            <w:tcW w:w="2310" w:type="dxa"/>
-          </w:tcPr>
-          <w:p>
-            <w:pPr/>
-            <w:r>
-              <w:t>4</w:t>
-            </w:r>
+          </w:p>
+        </w:tc>
+        <w:tc>
+          <w:tcPr>
+            <w:tcW w:w="2310" w:type="dxa"/>
+          </w:tcPr>
+          <w:p>
+            <w:pPr/>
+          </w:p>
+        </w:tc>
+        <w:tc>
+          <w:tcPr>
+            <w:tcW w:w="2310" w:type="dxa"/>
+          </w:tcPr>
+          <w:p>
+            <w:pPr/>
+          </w:p>
+        </w:tc>
+        <w:tc>
+          <w:tcPr>
+            <w:tcW w:w="2310" w:type="dxa"/>
+          </w:tcPr>
+          <w:p>
+            <w:pPr/>
           </w:p>
         </w:tc>
         <w:tc>

</xml_diff>